<commit_message>
adding br-003, br-004, br-005, br-006
</commit_message>
<xml_diff>
--- a/tests/manual/RequirementsSpecification.docx
+++ b/tests/manual/RequirementsSpecification.docx
@@ -387,7 +387,23 @@
           <w:rFonts w:asciiTheme="minorHAnsi" w:hAnsiTheme="minorHAnsi" w:cstheme="minorHAnsi"/>
           <w:color w:val="000000"/>
         </w:rPr>
-        <w:t>- Информационная система, предоставляющая пользователям сети Интернет доступ к своему</w:t>
+        <w:t xml:space="preserve">- Информационная система, предоставляющая пользователям сети </w:t>
+      </w:r>
+      <w:proofErr w:type="gramStart"/>
+      <w:r>
+        <w:rPr>
+          <w:rFonts w:asciiTheme="minorHAnsi" w:hAnsiTheme="minorHAnsi" w:cstheme="minorHAnsi"/>
+          <w:color w:val="000000"/>
+        </w:rPr>
+        <w:t>Интернет доступ</w:t>
+      </w:r>
+      <w:proofErr w:type="gramEnd"/>
+      <w:r>
+        <w:rPr>
+          <w:rFonts w:asciiTheme="minorHAnsi" w:hAnsiTheme="minorHAnsi" w:cstheme="minorHAnsi"/>
+          <w:color w:val="000000"/>
+        </w:rPr>
+        <w:t xml:space="preserve"> к своему</w:t>
       </w:r>
     </w:p>
     <w:p>
@@ -513,6 +529,7 @@
           <w:color w:val="000000"/>
         </w:rPr>
       </w:pPr>
+      <w:proofErr w:type="gramStart"/>
       <w:r>
         <w:rPr>
           <w:rFonts w:asciiTheme="minorHAnsi" w:hAnsiTheme="minorHAnsi" w:cstheme="minorHAnsi"/>
@@ -527,7 +544,15 @@
           <w:rFonts w:asciiTheme="minorHAnsi" w:hAnsiTheme="minorHAnsi" w:cstheme="minorHAnsi"/>
           <w:color w:val="000000"/>
         </w:rPr>
-        <w:t xml:space="preserve">  - </w:t>
+        <w:t xml:space="preserve">  -</w:t>
+      </w:r>
+      <w:proofErr w:type="gramEnd"/>
+      <w:r>
+        <w:rPr>
+          <w:rFonts w:asciiTheme="minorHAnsi" w:hAnsiTheme="minorHAnsi" w:cstheme="minorHAnsi"/>
+          <w:color w:val="000000"/>
+        </w:rPr>
+        <w:t xml:space="preserve"> </w:t>
       </w:r>
       <w:r>
         <w:rPr>
@@ -936,6 +961,7 @@
         </w:rPr>
         <w:t xml:space="preserve">лжны появляться </w:t>
       </w:r>
+      <w:proofErr w:type="gramStart"/>
       <w:r>
         <w:rPr>
           <w:rFonts w:asciiTheme="minorHAnsi" w:hAnsiTheme="minorHAnsi" w:cstheme="minorHAnsi"/>
@@ -943,6 +969,7 @@
         </w:rPr>
         <w:t>замечания</w:t>
       </w:r>
+      <w:proofErr w:type="gramEnd"/>
       <w:r>
         <w:rPr>
           <w:rFonts w:asciiTheme="minorHAnsi" w:hAnsiTheme="minorHAnsi" w:cstheme="minorHAnsi"/>
@@ -2337,7 +2364,27 @@
           <w:sz w:val="24"/>
           <w:szCs w:val="24"/>
         </w:rPr>
-        <w:t>В левой части шапки должен располагаться логотип.</w:t>
+        <w:t xml:space="preserve">В левой части шапки должен располагаться </w:t>
+      </w:r>
+      <w:proofErr w:type="gramStart"/>
+      <w:r>
+        <w:rPr>
+          <w:rFonts w:cstheme="minorHAnsi"/>
+          <w:bCs/>
+          <w:sz w:val="24"/>
+          <w:szCs w:val="24"/>
+        </w:rPr>
+        <w:t>логотип</w:t>
+      </w:r>
+      <w:proofErr w:type="gramEnd"/>
+      <w:r>
+        <w:rPr>
+          <w:rFonts w:cstheme="minorHAnsi"/>
+          <w:bCs/>
+          <w:sz w:val="24"/>
+          <w:szCs w:val="24"/>
+        </w:rPr>
+        <w:t xml:space="preserve"> являющийся ссылкой на главную страницу сайта</w:t>
       </w:r>
     </w:p>
     <w:p>
@@ -2361,7 +2408,16 @@
           <w:sz w:val="24"/>
           <w:szCs w:val="24"/>
         </w:rPr>
-        <w:t>В правой части шапки должна располагаться кнопка «НАВЕРХ».</w:t>
+        <w:t>В правой части шапки должна располагаться кнопка «НАВЕРХ»</w:t>
+      </w:r>
+      <w:r>
+        <w:rPr>
+          <w:rFonts w:cstheme="minorHAnsi"/>
+          <w:bCs/>
+          <w:sz w:val="24"/>
+          <w:szCs w:val="24"/>
+        </w:rPr>
+        <w:t>, при нажатии на кнопку происходит переход в начало страницы</w:t>
       </w:r>
     </w:p>
     <w:p>
@@ -2578,16 +2634,15 @@
         </w:rPr>
         <w:t>»</w:t>
       </w:r>
-    </w:p>
-    <w:p>
-      <w:pPr>
-        <w:rPr>
-          <w:rFonts w:cstheme="minorHAnsi"/>
-          <w:bCs/>
-          <w:sz w:val="24"/>
-          <w:szCs w:val="24"/>
-        </w:rPr>
-      </w:pPr>
+      <w:r>
+        <w:rPr>
+          <w:rFonts w:cstheme="minorHAnsi"/>
+          <w:bCs/>
+          <w:sz w:val="24"/>
+          <w:szCs w:val="24"/>
+        </w:rPr>
+        <w:t>, при нажатии кнопки происходит загрузка файла раздельной выписки на устройство пользователя</w:t>
+      </w:r>
     </w:p>
     <w:p>
       <w:pPr>
@@ -2793,7 +2848,34 @@
           <w:sz w:val="24"/>
           <w:szCs w:val="24"/>
         </w:rPr>
-        <w:t xml:space="preserve">В правой части шапки должна располагаться кнопка «НАВЕРХ». И </w:t>
+        <w:t>В правой части шапки должна располагаться кнопка «НАВЕРХ»</w:t>
+      </w:r>
+      <w:r>
+        <w:rPr>
+          <w:rFonts w:cstheme="minorHAnsi"/>
+          <w:bCs/>
+          <w:sz w:val="24"/>
+          <w:szCs w:val="24"/>
+        </w:rPr>
+        <w:t xml:space="preserve"> </w:t>
+      </w:r>
+      <w:r>
+        <w:rPr>
+          <w:rFonts w:cstheme="minorHAnsi"/>
+          <w:bCs/>
+          <w:sz w:val="24"/>
+          <w:szCs w:val="24"/>
+        </w:rPr>
+        <w:t>и</w:t>
+      </w:r>
+      <w:r>
+        <w:rPr>
+          <w:rFonts w:cstheme="minorHAnsi"/>
+          <w:bCs/>
+          <w:sz w:val="24"/>
+          <w:szCs w:val="24"/>
+        </w:rPr>
+        <w:t xml:space="preserve"> </w:t>
       </w:r>
       <w:proofErr w:type="spellStart"/>
       <w:r>
@@ -2813,7 +2895,67 @@
           <w:sz w:val="24"/>
           <w:szCs w:val="24"/>
         </w:rPr>
-        <w:t xml:space="preserve"> навигационного меню.</w:t>
+        <w:t xml:space="preserve"> навигационного меню</w:t>
+      </w:r>
+    </w:p>
+    <w:p>
+      <w:pPr>
+        <w:pStyle w:val="a4"/>
+        <w:numPr>
+          <w:ilvl w:val="3"/>
+          <w:numId w:val="12"/>
+        </w:numPr>
+        <w:rPr>
+          <w:rFonts w:cstheme="minorHAnsi"/>
+          <w:bCs/>
+          <w:sz w:val="24"/>
+          <w:szCs w:val="24"/>
+        </w:rPr>
+      </w:pPr>
+      <w:r>
+        <w:rPr>
+          <w:rFonts w:cstheme="minorHAnsi"/>
+          <w:bCs/>
+          <w:sz w:val="24"/>
+          <w:szCs w:val="24"/>
+        </w:rPr>
+        <w:t>По кл</w:t>
+      </w:r>
+      <w:r>
+        <w:rPr>
+          <w:rFonts w:cstheme="minorHAnsi"/>
+          <w:bCs/>
+          <w:sz w:val="24"/>
+          <w:szCs w:val="24"/>
+        </w:rPr>
+        <w:t>ик</w:t>
+      </w:r>
+      <w:r>
+        <w:rPr>
+          <w:rFonts w:cstheme="minorHAnsi"/>
+          <w:bCs/>
+          <w:sz w:val="24"/>
+          <w:szCs w:val="24"/>
+        </w:rPr>
+        <w:t>у</w:t>
+      </w:r>
+      <w:r>
+        <w:rPr>
+          <w:rFonts w:cstheme="minorHAnsi"/>
+          <w:bCs/>
+          <w:sz w:val="24"/>
+          <w:szCs w:val="24"/>
+        </w:rPr>
+        <w:t xml:space="preserve"> ЛКМ по значку навигационного меню </w:t>
+      </w:r>
+      <w:r>
+        <w:rPr>
+          <w:rFonts w:cstheme="minorHAnsi"/>
+          <w:bCs/>
+          <w:sz w:val="24"/>
+          <w:szCs w:val="24"/>
+        </w:rPr>
+        <w:t>открывается выпадающее навигационное меню</w:t>
       </w:r>
     </w:p>
     <w:p>
@@ -3231,7 +3373,55 @@
           <w:sz w:val="24"/>
           <w:szCs w:val="24"/>
         </w:rPr>
+        <w:t>По клику на значке закрытия меню выпадающее навигационное меню закрывается</w:t>
+      </w:r>
+    </w:p>
+    <w:p>
+      <w:pPr>
+        <w:pStyle w:val="a4"/>
+        <w:numPr>
+          <w:ilvl w:val="3"/>
+          <w:numId w:val="12"/>
+        </w:numPr>
+        <w:rPr>
+          <w:rFonts w:cstheme="minorHAnsi"/>
+          <w:bCs/>
+          <w:sz w:val="24"/>
+          <w:szCs w:val="24"/>
+        </w:rPr>
+      </w:pPr>
+      <w:r>
+        <w:rPr>
+          <w:rFonts w:cstheme="minorHAnsi"/>
+          <w:bCs/>
+          <w:sz w:val="24"/>
+          <w:szCs w:val="24"/>
+        </w:rPr>
         <w:t xml:space="preserve">Под значком закрытия меню по середине должна располагаться колонка пунктов навигационного меню в виде текстовых гиперссылок. </w:t>
+      </w:r>
+    </w:p>
+    <w:p>
+      <w:pPr>
+        <w:pStyle w:val="a4"/>
+        <w:numPr>
+          <w:ilvl w:val="3"/>
+          <w:numId w:val="12"/>
+        </w:numPr>
+        <w:rPr>
+          <w:rFonts w:cstheme="minorHAnsi"/>
+          <w:bCs/>
+          <w:sz w:val="24"/>
+          <w:szCs w:val="24"/>
+        </w:rPr>
+      </w:pPr>
+      <w:r>
+        <w:rPr>
+          <w:rFonts w:cstheme="minorHAnsi"/>
+          <w:bCs/>
+          <w:sz w:val="24"/>
+          <w:szCs w:val="24"/>
+        </w:rPr>
+        <w:t>По клику ЛКМ на пункте навигационного меню должен происходить переход на соответствующую страницу сайта</w:t>
       </w:r>
     </w:p>
     <w:p>
@@ -4482,7 +4672,17 @@
                 <w:sz w:val="28"/>
                 <w:szCs w:val="28"/>
               </w:rPr>
-              <w:t>целое число</w:t>
+              <w:t xml:space="preserve">целое </w:t>
+            </w:r>
+            <w:proofErr w:type="gramStart"/>
+            <w:r>
+              <w:rPr>
+                <w:rFonts w:cstheme="minorHAnsi"/>
+                <w:b/>
+                <w:sz w:val="28"/>
+                <w:szCs w:val="28"/>
+              </w:rPr>
+              <w:t>число</w:t>
             </w:r>
             <w:r>
               <w:rPr>
@@ -4501,7 +4701,18 @@
                 <w:szCs w:val="28"/>
                 <w:lang w:eastAsia="ru-RU"/>
               </w:rPr>
-              <w:t>&lt;= 600  шаг 1</w:t>
+              <w:t>&lt;</w:t>
+            </w:r>
+            <w:proofErr w:type="gramEnd"/>
+            <w:r>
+              <w:rPr>
+                <w:rFonts w:eastAsia="Times New Roman" w:cstheme="minorHAnsi"/>
+                <w:bCs/>
+                <w:sz w:val="28"/>
+                <w:szCs w:val="28"/>
+                <w:lang w:eastAsia="ru-RU"/>
+              </w:rPr>
+              <w:t>= 600  шаг 1</w:t>
             </w:r>
           </w:p>
           <w:p>
@@ -4772,8 +4983,9 @@
                 <w:sz w:val="28"/>
                 <w:szCs w:val="28"/>
               </w:rPr>
-              <w:t>&lt;=</w:t>
-            </w:r>
+              <w:t>&lt;</w:t>
+            </w:r>
+            <w:proofErr w:type="gramStart"/>
             <w:r>
               <w:rPr>
                 <w:rFonts w:cstheme="minorHAnsi"/>
@@ -4781,7 +4993,26 @@
                 <w:sz w:val="28"/>
                 <w:szCs w:val="28"/>
               </w:rPr>
-              <w:t xml:space="preserve">  2100 шаг 1</w:t>
+              <w:t>=</w:t>
+            </w:r>
+            <w:r>
+              <w:rPr>
+                <w:rFonts w:cstheme="minorHAnsi"/>
+                <w:bCs/>
+                <w:sz w:val="28"/>
+                <w:szCs w:val="28"/>
+              </w:rPr>
+              <w:t xml:space="preserve">  2100</w:t>
+            </w:r>
+            <w:proofErr w:type="gramEnd"/>
+            <w:r>
+              <w:rPr>
+                <w:rFonts w:cstheme="minorHAnsi"/>
+                <w:bCs/>
+                <w:sz w:val="28"/>
+                <w:szCs w:val="28"/>
+              </w:rPr>
+              <w:t xml:space="preserve"> шаг 1</w:t>
             </w:r>
           </w:p>
           <w:p>
@@ -5052,8 +5283,9 @@
                 <w:sz w:val="28"/>
                 <w:szCs w:val="28"/>
               </w:rPr>
-              <w:t>&lt;=</w:t>
-            </w:r>
+              <w:t>&lt;</w:t>
+            </w:r>
+            <w:proofErr w:type="gramStart"/>
             <w:r>
               <w:rPr>
                 <w:rFonts w:cstheme="minorHAnsi"/>
@@ -5061,7 +5293,26 @@
                 <w:sz w:val="28"/>
                 <w:szCs w:val="28"/>
               </w:rPr>
-              <w:t xml:space="preserve">  2100 шаг 1</w:t>
+              <w:t>=</w:t>
+            </w:r>
+            <w:r>
+              <w:rPr>
+                <w:rFonts w:cstheme="minorHAnsi"/>
+                <w:bCs/>
+                <w:sz w:val="28"/>
+                <w:szCs w:val="28"/>
+              </w:rPr>
+              <w:t xml:space="preserve">  2100</w:t>
+            </w:r>
+            <w:proofErr w:type="gramEnd"/>
+            <w:r>
+              <w:rPr>
+                <w:rFonts w:cstheme="minorHAnsi"/>
+                <w:bCs/>
+                <w:sz w:val="28"/>
+                <w:szCs w:val="28"/>
+              </w:rPr>
+              <w:t xml:space="preserve"> шаг 1</w:t>
             </w:r>
           </w:p>
           <w:p>
@@ -9237,8 +9488,9 @@
           <w:sz w:val="24"/>
           <w:szCs w:val="24"/>
         </w:rPr>
-        <w:t>Если (</w:t>
-      </w:r>
+        <w:t xml:space="preserve">Если </w:t>
+      </w:r>
+      <w:proofErr w:type="gramStart"/>
       <w:r>
         <w:rPr>
           <w:rFonts w:cstheme="minorHAnsi"/>
@@ -9255,6 +9507,15 @@
           <w:sz w:val="24"/>
           <w:szCs w:val="24"/>
         </w:rPr>
+        <w:t>(</w:t>
+      </w:r>
+      <w:r>
+        <w:rPr>
+          <w:rFonts w:cstheme="minorHAnsi"/>
+          <w:b/>
+          <w:sz w:val="24"/>
+          <w:szCs w:val="24"/>
+        </w:rPr>
         <w:t xml:space="preserve"> </w:t>
       </w:r>
       <w:r>
@@ -9266,6 +9527,7 @@
         </w:rPr>
         <w:t>Фикс</w:t>
       </w:r>
+      <w:proofErr w:type="gramEnd"/>
       <w:r>
         <w:rPr>
           <w:rFonts w:cstheme="minorHAnsi"/>
@@ -10326,6 +10588,7 @@
         </w:rPr>
         <w:t xml:space="preserve"> </w:t>
       </w:r>
+      <w:proofErr w:type="gramStart"/>
       <w:r>
         <w:rPr>
           <w:rFonts w:cstheme="minorHAnsi"/>
@@ -10353,6 +10616,7 @@
         </w:rPr>
         <w:t>=</w:t>
       </w:r>
+      <w:proofErr w:type="gramEnd"/>
       <w:r>
         <w:rPr>
           <w:rFonts w:cstheme="minorHAnsi"/>
@@ -11342,6 +11606,7 @@
         <w:t>Если (</w:t>
       </w:r>
       <w:proofErr w:type="spellStart"/>
+      <w:proofErr w:type="gramStart"/>
       <w:r>
         <w:rPr>
           <w:rFonts w:cstheme="minorHAnsi"/>
@@ -11362,6 +11627,7 @@
         <w:t>&lt;</w:t>
       </w:r>
       <w:proofErr w:type="spellStart"/>
+      <w:proofErr w:type="gramEnd"/>
       <w:r>
         <w:rPr>
           <w:rFonts w:cstheme="minorHAnsi"/>
@@ -11992,14 +12258,25 @@
                 <w:lang w:eastAsia="ru-RU"/>
               </w:rPr>
             </w:pPr>
-            <w:r>
-              <w:rPr>
-                <w:rFonts w:cstheme="minorHAnsi"/>
-                <w:b/>
-                <w:sz w:val="24"/>
-                <w:szCs w:val="24"/>
-              </w:rPr>
-              <w:t xml:space="preserve">Число &gt;= </w:t>
+            <w:proofErr w:type="gramStart"/>
+            <w:r>
+              <w:rPr>
+                <w:rFonts w:cstheme="minorHAnsi"/>
+                <w:b/>
+                <w:sz w:val="24"/>
+                <w:szCs w:val="24"/>
+              </w:rPr>
+              <w:t>Число &gt;</w:t>
+            </w:r>
+            <w:proofErr w:type="gramEnd"/>
+            <w:r>
+              <w:rPr>
+                <w:rFonts w:cstheme="minorHAnsi"/>
+                <w:b/>
+                <w:sz w:val="24"/>
+                <w:szCs w:val="24"/>
+              </w:rPr>
+              <w:t xml:space="preserve">= </w:t>
             </w:r>
             <w:proofErr w:type="spellStart"/>
             <w:r>
@@ -12272,6 +12549,7 @@
         <w:t>ВОп</w:t>
       </w:r>
       <w:proofErr w:type="spellEnd"/>
+      <w:proofErr w:type="gramStart"/>
       <w:r>
         <w:rPr>
           <w:rFonts w:cstheme="minorHAnsi"/>
@@ -12288,7 +12566,17 @@
           <w:sz w:val="24"/>
           <w:szCs w:val="24"/>
         </w:rPr>
-        <w:t>«»</w:t>
+        <w:t>«</w:t>
+      </w:r>
+      <w:proofErr w:type="gramEnd"/>
+      <w:r>
+        <w:rPr>
+          <w:rFonts w:cstheme="minorHAnsi"/>
+          <w:b/>
+          <w:sz w:val="24"/>
+          <w:szCs w:val="24"/>
+        </w:rPr>
+        <w:t>»</w:t>
       </w:r>
       <w:r>
         <w:rPr>
@@ -15818,7 +16106,27 @@
           <w:sz w:val="24"/>
           <w:szCs w:val="24"/>
         </w:rPr>
-        <w:t>Если (Ш&lt;680 или Ш&gt;2100)</w:t>
+        <w:t>Если (</w:t>
+      </w:r>
+      <w:proofErr w:type="gramStart"/>
+      <w:r>
+        <w:rPr>
+          <w:rFonts w:cstheme="minorHAnsi"/>
+          <w:b/>
+          <w:sz w:val="24"/>
+          <w:szCs w:val="24"/>
+        </w:rPr>
+        <w:t>Ш&lt;</w:t>
+      </w:r>
+      <w:proofErr w:type="gramEnd"/>
+      <w:r>
+        <w:rPr>
+          <w:rFonts w:cstheme="minorHAnsi"/>
+          <w:b/>
+          <w:sz w:val="24"/>
+          <w:szCs w:val="24"/>
+        </w:rPr>
+        <w:t>680 или Ш&gt;2100)</w:t>
       </w:r>
     </w:p>
     <w:p>
@@ -16662,6 +16970,7 @@
         <w:t>Если (</w:t>
       </w:r>
       <w:proofErr w:type="spellStart"/>
+      <w:proofErr w:type="gramStart"/>
       <w:r>
         <w:rPr>
           <w:rFonts w:cstheme="minorHAnsi"/>
@@ -16681,6 +16990,7 @@
         </w:rPr>
         <w:t>&lt;</w:t>
       </w:r>
+      <w:proofErr w:type="gramEnd"/>
       <w:r>
         <w:rPr>
           <w:rFonts w:cstheme="minorHAnsi"/>
@@ -17607,7 +17917,27 @@
           <w:sz w:val="24"/>
           <w:szCs w:val="24"/>
         </w:rPr>
-        <w:t xml:space="preserve">Если (УС=НЕТ и Ш&gt;=1800 и </w:t>
+        <w:t xml:space="preserve">Если (УС=НЕТ и </w:t>
+      </w:r>
+      <w:proofErr w:type="gramStart"/>
+      <w:r>
+        <w:rPr>
+          <w:rFonts w:cstheme="minorHAnsi"/>
+          <w:b/>
+          <w:sz w:val="24"/>
+          <w:szCs w:val="24"/>
+        </w:rPr>
+        <w:t>Ш&gt;=</w:t>
+      </w:r>
+      <w:proofErr w:type="gramEnd"/>
+      <w:r>
+        <w:rPr>
+          <w:rFonts w:cstheme="minorHAnsi"/>
+          <w:b/>
+          <w:sz w:val="24"/>
+          <w:szCs w:val="24"/>
+        </w:rPr>
+        <w:t xml:space="preserve">1800 и </w:t>
       </w:r>
       <w:proofErr w:type="spellStart"/>
       <w:r>
@@ -18269,7 +18599,27 @@
                 <w:sz w:val="24"/>
                 <w:szCs w:val="24"/>
               </w:rPr>
-              <w:t xml:space="preserve"> &gt;= 1800</w:t>
+              <w:t xml:space="preserve"> </w:t>
+            </w:r>
+            <w:proofErr w:type="gramStart"/>
+            <w:r>
+              <w:rPr>
+                <w:rFonts w:cstheme="minorHAnsi"/>
+                <w:b/>
+                <w:sz w:val="24"/>
+                <w:szCs w:val="24"/>
+              </w:rPr>
+              <w:t>&gt;=</w:t>
+            </w:r>
+            <w:proofErr w:type="gramEnd"/>
+            <w:r>
+              <w:rPr>
+                <w:rFonts w:cstheme="minorHAnsi"/>
+                <w:b/>
+                <w:sz w:val="24"/>
+                <w:szCs w:val="24"/>
+              </w:rPr>
+              <w:t xml:space="preserve"> 1800</w:t>
             </w:r>
           </w:p>
           <w:p>
@@ -18298,14 +18648,25 @@
                 <w:lang w:eastAsia="ru-RU"/>
               </w:rPr>
             </w:pPr>
-            <w:r>
-              <w:rPr>
-                <w:rFonts w:cstheme="minorHAnsi"/>
-                <w:b/>
-                <w:sz w:val="24"/>
-                <w:szCs w:val="24"/>
-              </w:rPr>
-              <w:t>&gt;= 1800</w:t>
+            <w:proofErr w:type="gramStart"/>
+            <w:r>
+              <w:rPr>
+                <w:rFonts w:cstheme="minorHAnsi"/>
+                <w:b/>
+                <w:sz w:val="24"/>
+                <w:szCs w:val="24"/>
+              </w:rPr>
+              <w:t>&gt;=</w:t>
+            </w:r>
+            <w:proofErr w:type="gramEnd"/>
+            <w:r>
+              <w:rPr>
+                <w:rFonts w:cstheme="minorHAnsi"/>
+                <w:b/>
+                <w:sz w:val="24"/>
+                <w:szCs w:val="24"/>
+              </w:rPr>
+              <w:t xml:space="preserve"> 1800</w:t>
             </w:r>
           </w:p>
           <w:p>
@@ -18959,6 +19320,7 @@
         <w:t>ГлМ</w:t>
       </w:r>
       <w:proofErr w:type="spellEnd"/>
+      <w:proofErr w:type="gramStart"/>
       <w:r>
         <w:rPr>
           <w:rFonts w:cstheme="minorHAnsi"/>
@@ -18967,6 +19329,7 @@
         </w:rPr>
         <w:t>)</w:t>
       </w:r>
+      <w:proofErr w:type="gramEnd"/>
       <w:r>
         <w:rPr>
           <w:rFonts w:cstheme="minorHAnsi"/>
@@ -19082,6 +19445,7 @@
         </w:rPr>
         <w:t>=250</w:t>
       </w:r>
+      <w:proofErr w:type="gramStart"/>
       <w:r>
         <w:rPr>
           <w:rFonts w:cstheme="minorHAnsi"/>
@@ -19090,6 +19454,7 @@
         </w:rPr>
         <w:t>)</w:t>
       </w:r>
+      <w:proofErr w:type="gramEnd"/>
       <w:r>
         <w:rPr>
           <w:rFonts w:cstheme="minorHAnsi"/>
@@ -19177,7 +19542,25 @@
           <w:sz w:val="24"/>
           <w:szCs w:val="24"/>
         </w:rPr>
-        <w:t>Если (ТД=МТД-33) то (ТД скрыть)</w:t>
+        <w:t>Если (ТД=МТД-33</w:t>
+      </w:r>
+      <w:proofErr w:type="gramStart"/>
+      <w:r>
+        <w:rPr>
+          <w:rFonts w:cstheme="minorHAnsi"/>
+          <w:sz w:val="24"/>
+          <w:szCs w:val="24"/>
+        </w:rPr>
+        <w:t>)</w:t>
+      </w:r>
+      <w:proofErr w:type="gramEnd"/>
+      <w:r>
+        <w:rPr>
+          <w:rFonts w:cstheme="minorHAnsi"/>
+          <w:sz w:val="24"/>
+          <w:szCs w:val="24"/>
+        </w:rPr>
+        <w:t xml:space="preserve"> то (ТД скрыть)</w:t>
       </w:r>
     </w:p>
     <w:p>
@@ -19218,7 +19601,25 @@
           <w:sz w:val="24"/>
           <w:szCs w:val="24"/>
         </w:rPr>
-        <w:t>=550) то (</w:t>
+        <w:t>=550</w:t>
+      </w:r>
+      <w:proofErr w:type="gramStart"/>
+      <w:r>
+        <w:rPr>
+          <w:rFonts w:cstheme="minorHAnsi"/>
+          <w:sz w:val="24"/>
+          <w:szCs w:val="24"/>
+        </w:rPr>
+        <w:t>)</w:t>
+      </w:r>
+      <w:proofErr w:type="gramEnd"/>
+      <w:r>
+        <w:rPr>
+          <w:rFonts w:cstheme="minorHAnsi"/>
+          <w:sz w:val="24"/>
+          <w:szCs w:val="24"/>
+        </w:rPr>
+        <w:t xml:space="preserve"> то (</w:t>
       </w:r>
       <w:proofErr w:type="spellStart"/>
       <w:r>
@@ -19259,7 +19660,25 @@
           <w:sz w:val="24"/>
           <w:szCs w:val="24"/>
         </w:rPr>
-        <w:t xml:space="preserve">Если (УС=НЕТ или (УС=УС и Ш&gt;=1800 и </w:t>
+        <w:t xml:space="preserve">Если (УС=НЕТ или (УС=УС и </w:t>
+      </w:r>
+      <w:proofErr w:type="gramStart"/>
+      <w:r>
+        <w:rPr>
+          <w:rFonts w:cstheme="minorHAnsi"/>
+          <w:sz w:val="24"/>
+          <w:szCs w:val="24"/>
+        </w:rPr>
+        <w:t>Ш&gt;=</w:t>
+      </w:r>
+      <w:proofErr w:type="gramEnd"/>
+      <w:r>
+        <w:rPr>
+          <w:rFonts w:cstheme="minorHAnsi"/>
+          <w:sz w:val="24"/>
+          <w:szCs w:val="24"/>
+        </w:rPr>
+        <w:t xml:space="preserve">1800 и </w:t>
       </w:r>
       <w:proofErr w:type="spellStart"/>
       <w:r>
@@ -19411,14 +19830,45 @@
         <w:t>ИнГлМ</w:t>
       </w:r>
       <w:proofErr w:type="spellEnd"/>
-      <w:r>
-        <w:rPr>
-          <w:rFonts w:cstheme="minorHAnsi"/>
-          <w:b/>
-          <w:sz w:val="24"/>
-          <w:szCs w:val="24"/>
-        </w:rPr>
-        <w:t>} . {Ш} . {</w:t>
+      <w:proofErr w:type="gramStart"/>
+      <w:r>
+        <w:rPr>
+          <w:rFonts w:cstheme="minorHAnsi"/>
+          <w:b/>
+          <w:sz w:val="24"/>
+          <w:szCs w:val="24"/>
+        </w:rPr>
+        <w:t>} .</w:t>
+      </w:r>
+      <w:proofErr w:type="gramEnd"/>
+      <w:r>
+        <w:rPr>
+          <w:rFonts w:cstheme="minorHAnsi"/>
+          <w:b/>
+          <w:sz w:val="24"/>
+          <w:szCs w:val="24"/>
+        </w:rPr>
+        <w:t xml:space="preserve"> {Ш</w:t>
+      </w:r>
+      <w:proofErr w:type="gramStart"/>
+      <w:r>
+        <w:rPr>
+          <w:rFonts w:cstheme="minorHAnsi"/>
+          <w:b/>
+          <w:sz w:val="24"/>
+          <w:szCs w:val="24"/>
+        </w:rPr>
+        <w:t>} .</w:t>
+      </w:r>
+      <w:proofErr w:type="gramEnd"/>
+      <w:r>
+        <w:rPr>
+          <w:rFonts w:cstheme="minorHAnsi"/>
+          <w:b/>
+          <w:sz w:val="24"/>
+          <w:szCs w:val="24"/>
+        </w:rPr>
+        <w:t xml:space="preserve"> {</w:t>
       </w:r>
       <w:proofErr w:type="spellStart"/>
       <w:r>
@@ -19431,14 +19881,25 @@
         <w:t>Дл</w:t>
       </w:r>
       <w:proofErr w:type="spellEnd"/>
-      <w:r>
-        <w:rPr>
-          <w:rFonts w:cstheme="minorHAnsi"/>
-          <w:b/>
-          <w:sz w:val="24"/>
-          <w:szCs w:val="24"/>
-        </w:rPr>
-        <w:t>} . 2Ф. {ОП} - {УС} -УПК</w:t>
+      <w:proofErr w:type="gramStart"/>
+      <w:r>
+        <w:rPr>
+          <w:rFonts w:cstheme="minorHAnsi"/>
+          <w:b/>
+          <w:sz w:val="24"/>
+          <w:szCs w:val="24"/>
+        </w:rPr>
+        <w:t>} .</w:t>
+      </w:r>
+      <w:proofErr w:type="gramEnd"/>
+      <w:r>
+        <w:rPr>
+          <w:rFonts w:cstheme="minorHAnsi"/>
+          <w:b/>
+          <w:sz w:val="24"/>
+          <w:szCs w:val="24"/>
+        </w:rPr>
+        <w:t xml:space="preserve"> 2Ф. {ОП} - {УС} -УПК</w:t>
       </w:r>
       <w:r>
         <w:rPr>
@@ -19480,7 +19941,25 @@
           <w:sz w:val="24"/>
           <w:szCs w:val="24"/>
         </w:rPr>
-        <w:t>Если (ОП=ОК или ОП=БО) то (ОП скрыть)</w:t>
+        <w:t>Если (ОП=ОК или ОП=БО</w:t>
+      </w:r>
+      <w:proofErr w:type="gramStart"/>
+      <w:r>
+        <w:rPr>
+          <w:rFonts w:cstheme="minorHAnsi"/>
+          <w:sz w:val="24"/>
+          <w:szCs w:val="24"/>
+        </w:rPr>
+        <w:t>)</w:t>
+      </w:r>
+      <w:proofErr w:type="gramEnd"/>
+      <w:r>
+        <w:rPr>
+          <w:rFonts w:cstheme="minorHAnsi"/>
+          <w:sz w:val="24"/>
+          <w:szCs w:val="24"/>
+        </w:rPr>
+        <w:t xml:space="preserve"> то (ОП скрыть)</w:t>
       </w:r>
     </w:p>
     <w:p>
@@ -19503,7 +19982,25 @@
           <w:sz w:val="24"/>
           <w:szCs w:val="24"/>
         </w:rPr>
-        <w:t>Если (ОП=ОМ или ОП=МО или ОП=МО-УД) то ( ОП=ОМ)</w:t>
+        <w:t xml:space="preserve">Если (ОП=ОМ или ОП=МО или ОП=МО-УД) то </w:t>
+      </w:r>
+      <w:proofErr w:type="gramStart"/>
+      <w:r>
+        <w:rPr>
+          <w:rFonts w:cstheme="minorHAnsi"/>
+          <w:sz w:val="24"/>
+          <w:szCs w:val="24"/>
+        </w:rPr>
+        <w:t>( ОП</w:t>
+      </w:r>
+      <w:proofErr w:type="gramEnd"/>
+      <w:r>
+        <w:rPr>
+          <w:rFonts w:cstheme="minorHAnsi"/>
+          <w:sz w:val="24"/>
+          <w:szCs w:val="24"/>
+        </w:rPr>
+        <w:t>=ОМ)</w:t>
       </w:r>
     </w:p>
     <w:p>
@@ -19526,7 +20023,25 @@
           <w:sz w:val="24"/>
           <w:szCs w:val="24"/>
         </w:rPr>
-        <w:t xml:space="preserve">Если (УС=НЕТ или (УС=УС и Ш&gt;=1800 и </w:t>
+        <w:t xml:space="preserve">Если (УС=НЕТ или (УС=УС и </w:t>
+      </w:r>
+      <w:proofErr w:type="gramStart"/>
+      <w:r>
+        <w:rPr>
+          <w:rFonts w:cstheme="minorHAnsi"/>
+          <w:sz w:val="24"/>
+          <w:szCs w:val="24"/>
+        </w:rPr>
+        <w:t>Ш&gt;=</w:t>
+      </w:r>
+      <w:proofErr w:type="gramEnd"/>
+      <w:r>
+        <w:rPr>
+          <w:rFonts w:cstheme="minorHAnsi"/>
+          <w:sz w:val="24"/>
+          <w:szCs w:val="24"/>
+        </w:rPr>
+        <w:t xml:space="preserve">1800 и </w:t>
       </w:r>
       <w:proofErr w:type="spellStart"/>
       <w:r>
@@ -19669,7 +20184,27 @@
           <w:sz w:val="24"/>
           <w:szCs w:val="24"/>
         </w:rPr>
-        <w:t xml:space="preserve"> = 148) то (</w:t>
+        <w:t xml:space="preserve"> = 148</w:t>
+      </w:r>
+      <w:proofErr w:type="gramStart"/>
+      <w:r>
+        <w:rPr>
+          <w:rFonts w:cstheme="minorHAnsi"/>
+          <w:bCs/>
+          <w:sz w:val="24"/>
+          <w:szCs w:val="24"/>
+        </w:rPr>
+        <w:t>)</w:t>
+      </w:r>
+      <w:proofErr w:type="gramEnd"/>
+      <w:r>
+        <w:rPr>
+          <w:rFonts w:cstheme="minorHAnsi"/>
+          <w:bCs/>
+          <w:sz w:val="24"/>
+          <w:szCs w:val="24"/>
+        </w:rPr>
+        <w:t xml:space="preserve"> то (</w:t>
       </w:r>
       <w:r>
         <w:rPr>
@@ -19716,6 +20251,7 @@
         <w:t>Если (</w:t>
       </w:r>
       <w:proofErr w:type="spellStart"/>
+      <w:proofErr w:type="gramStart"/>
       <w:r>
         <w:rPr>
           <w:rFonts w:cstheme="minorHAnsi"/>
@@ -19733,7 +20269,17 @@
           <w:sz w:val="24"/>
           <w:szCs w:val="24"/>
         </w:rPr>
-        <w:t xml:space="preserve"> != 148) то (</w:t>
+        <w:t xml:space="preserve"> !</w:t>
+      </w:r>
+      <w:proofErr w:type="gramEnd"/>
+      <w:r>
+        <w:rPr>
+          <w:rFonts w:cstheme="minorHAnsi"/>
+          <w:bCs/>
+          <w:sz w:val="24"/>
+          <w:szCs w:val="24"/>
+        </w:rPr>
+        <w:t>= 148) то (</w:t>
       </w:r>
       <w:r>
         <w:rPr>
@@ -19881,9 +20427,20 @@
           <w:sz w:val="24"/>
           <w:szCs w:val="24"/>
         </w:rPr>
-        <w:t>= «Пол.{</w:t>
+        <w:t>= «</w:t>
+      </w:r>
+      <w:proofErr w:type="gramStart"/>
+      <w:r>
+        <w:rPr>
+          <w:rFonts w:cstheme="minorHAnsi"/>
+          <w:bCs/>
+          <w:sz w:val="24"/>
+          <w:szCs w:val="24"/>
+        </w:rPr>
+        <w:t>Пол.{</w:t>
       </w:r>
       <w:proofErr w:type="spellStart"/>
+      <w:proofErr w:type="gramEnd"/>
       <w:r>
         <w:rPr>
           <w:rFonts w:cstheme="minorHAnsi"/>
@@ -19965,9 +20522,20 @@
           <w:sz w:val="24"/>
           <w:szCs w:val="24"/>
         </w:rPr>
-        <w:t>= «Пол.{</w:t>
+        <w:t>= «</w:t>
+      </w:r>
+      <w:proofErr w:type="gramStart"/>
+      <w:r>
+        <w:rPr>
+          <w:rFonts w:cstheme="minorHAnsi"/>
+          <w:bCs/>
+          <w:sz w:val="24"/>
+          <w:szCs w:val="24"/>
+        </w:rPr>
+        <w:t>Пол.{</w:t>
       </w:r>
       <w:proofErr w:type="spellStart"/>
+      <w:proofErr w:type="gramEnd"/>
       <w:r>
         <w:rPr>
           <w:rFonts w:cstheme="minorHAnsi"/>
@@ -20030,7 +20598,27 @@
           <w:sz w:val="24"/>
           <w:szCs w:val="24"/>
         </w:rPr>
-        <w:t xml:space="preserve">Если ОС = НЕТ то </w:t>
+        <w:t xml:space="preserve">Если ОС = </w:t>
+      </w:r>
+      <w:proofErr w:type="gramStart"/>
+      <w:r>
+        <w:rPr>
+          <w:rFonts w:cstheme="minorHAnsi"/>
+          <w:bCs/>
+          <w:sz w:val="24"/>
+          <w:szCs w:val="24"/>
+        </w:rPr>
+        <w:t>НЕТ</w:t>
+      </w:r>
+      <w:proofErr w:type="gramEnd"/>
+      <w:r>
+        <w:rPr>
+          <w:rFonts w:cstheme="minorHAnsi"/>
+          <w:bCs/>
+          <w:sz w:val="24"/>
+          <w:szCs w:val="24"/>
+        </w:rPr>
+        <w:t xml:space="preserve"> то </w:t>
       </w:r>
       <w:r>
         <w:rPr>
@@ -20270,7 +20858,27 @@
           <w:sz w:val="24"/>
           <w:szCs w:val="24"/>
         </w:rPr>
-        <w:t xml:space="preserve">Если ОС = ОС и ТД = МТД-33 и Ш&lt;1900  то </w:t>
+        <w:t xml:space="preserve">Если ОС = ОС и ТД = МТД-33 и </w:t>
+      </w:r>
+      <w:proofErr w:type="gramStart"/>
+      <w:r>
+        <w:rPr>
+          <w:rFonts w:cstheme="minorHAnsi"/>
+          <w:bCs/>
+          <w:sz w:val="24"/>
+          <w:szCs w:val="24"/>
+        </w:rPr>
+        <w:t>Ш&lt;</w:t>
+      </w:r>
+      <w:proofErr w:type="gramEnd"/>
+      <w:r>
+        <w:rPr>
+          <w:rFonts w:cstheme="minorHAnsi"/>
+          <w:bCs/>
+          <w:sz w:val="24"/>
+          <w:szCs w:val="24"/>
+        </w:rPr>
+        <w:t xml:space="preserve">1900  то </w:t>
       </w:r>
       <w:r>
         <w:rPr>
@@ -20314,7 +20922,27 @@
           <w:sz w:val="24"/>
           <w:szCs w:val="24"/>
         </w:rPr>
-        <w:t xml:space="preserve">Если ОС = ОС и ТД = МТД-33 и Ш&gt;=1900  то </w:t>
+        <w:t xml:space="preserve">Если ОС = ОС и ТД = МТД-33 и </w:t>
+      </w:r>
+      <w:proofErr w:type="gramStart"/>
+      <w:r>
+        <w:rPr>
+          <w:rFonts w:cstheme="minorHAnsi"/>
+          <w:bCs/>
+          <w:sz w:val="24"/>
+          <w:szCs w:val="24"/>
+        </w:rPr>
+        <w:t>Ш&gt;=</w:t>
+      </w:r>
+      <w:proofErr w:type="gramEnd"/>
+      <w:r>
+        <w:rPr>
+          <w:rFonts w:cstheme="minorHAnsi"/>
+          <w:bCs/>
+          <w:sz w:val="24"/>
+          <w:szCs w:val="24"/>
+        </w:rPr>
+        <w:t xml:space="preserve">1900  то </w:t>
       </w:r>
       <w:r>
         <w:rPr>
@@ -20377,7 +21005,27 @@
           <w:sz w:val="24"/>
           <w:szCs w:val="24"/>
         </w:rPr>
-        <w:t xml:space="preserve"> = «МТСМ-06.М»</w:t>
+        <w:t xml:space="preserve"> = «МТСМ-</w:t>
+      </w:r>
+      <w:proofErr w:type="gramStart"/>
+      <w:r>
+        <w:rPr>
+          <w:rFonts w:cstheme="minorHAnsi"/>
+          <w:bCs/>
+          <w:sz w:val="24"/>
+          <w:szCs w:val="24"/>
+        </w:rPr>
+        <w:t>06.М</w:t>
+      </w:r>
+      <w:proofErr w:type="gramEnd"/>
+      <w:r>
+        <w:rPr>
+          <w:rFonts w:cstheme="minorHAnsi"/>
+          <w:bCs/>
+          <w:sz w:val="24"/>
+          <w:szCs w:val="24"/>
+        </w:rPr>
+        <w:t>»</w:t>
       </w:r>
     </w:p>
     <w:p>
@@ -20402,7 +21050,17 @@
           <w:sz w:val="24"/>
           <w:szCs w:val="24"/>
         </w:rPr>
-        <w:t xml:space="preserve">Если ОС=НЕТ то  </w:t>
+        <w:t xml:space="preserve">Если ОС=НЕТ </w:t>
+      </w:r>
+      <w:proofErr w:type="gramStart"/>
+      <w:r>
+        <w:rPr>
+          <w:rFonts w:cstheme="minorHAnsi"/>
+          <w:bCs/>
+          <w:sz w:val="24"/>
+          <w:szCs w:val="24"/>
+        </w:rPr>
+        <w:t xml:space="preserve">то  </w:t>
       </w:r>
       <w:r>
         <w:rPr>
@@ -20412,7 +21070,18 @@
           <w:szCs w:val="24"/>
           <w:u w:val="single"/>
         </w:rPr>
-        <w:t>Механизм дивана</w:t>
+        <w:t>Механизм</w:t>
+      </w:r>
+      <w:proofErr w:type="gramEnd"/>
+      <w:r>
+        <w:rPr>
+          <w:rFonts w:cstheme="minorHAnsi"/>
+          <w:bCs/>
+          <w:sz w:val="24"/>
+          <w:szCs w:val="24"/>
+          <w:u w:val="single"/>
+        </w:rPr>
+        <w:t xml:space="preserve"> дивана</w:t>
       </w:r>
       <w:r>
         <w:rPr>
@@ -20559,6 +21228,7 @@
         </w:rPr>
         <w:t>ОС=НЕТ</w:t>
       </w:r>
+      <w:proofErr w:type="gramStart"/>
       <w:r>
         <w:rPr>
           <w:rFonts w:cstheme="minorHAnsi"/>
@@ -20568,6 +21238,7 @@
         </w:rPr>
         <w:t>)</w:t>
       </w:r>
+      <w:proofErr w:type="gramEnd"/>
       <w:r>
         <w:rPr>
           <w:rFonts w:cstheme="minorHAnsi"/>
@@ -20664,7 +21335,27 @@
           <w:sz w:val="24"/>
           <w:szCs w:val="24"/>
         </w:rPr>
-        <w:t>ОС=ОС) то (</w:t>
+        <w:t>ОС=ОС</w:t>
+      </w:r>
+      <w:proofErr w:type="gramStart"/>
+      <w:r>
+        <w:rPr>
+          <w:rFonts w:cstheme="minorHAnsi"/>
+          <w:bCs/>
+          <w:sz w:val="24"/>
+          <w:szCs w:val="24"/>
+        </w:rPr>
+        <w:t>)</w:t>
+      </w:r>
+      <w:proofErr w:type="gramEnd"/>
+      <w:r>
+        <w:rPr>
+          <w:rFonts w:cstheme="minorHAnsi"/>
+          <w:bCs/>
+          <w:sz w:val="24"/>
+          <w:szCs w:val="24"/>
+        </w:rPr>
+        <w:t xml:space="preserve"> то (</w:t>
       </w:r>
       <w:r>
         <w:rPr>
@@ -20821,7 +21512,17 @@
           <w:sz w:val="24"/>
           <w:szCs w:val="24"/>
         </w:rPr>
-        <w:t>Если ОП=БО</w:t>
+        <w:t>Если ОП=</w:t>
+      </w:r>
+      <w:proofErr w:type="gramStart"/>
+      <w:r>
+        <w:rPr>
+          <w:rFonts w:cstheme="minorHAnsi"/>
+          <w:bCs/>
+          <w:sz w:val="24"/>
+          <w:szCs w:val="24"/>
+        </w:rPr>
+        <w:t>БО</w:t>
       </w:r>
       <w:r>
         <w:rPr>
@@ -20848,7 +21549,17 @@
           <w:sz w:val="24"/>
           <w:szCs w:val="24"/>
         </w:rPr>
-        <w:t xml:space="preserve">то </w:t>
+        <w:t>то</w:t>
+      </w:r>
+      <w:proofErr w:type="gramEnd"/>
+      <w:r>
+        <w:rPr>
+          <w:rFonts w:cstheme="minorHAnsi"/>
+          <w:bCs/>
+          <w:sz w:val="24"/>
+          <w:szCs w:val="24"/>
+        </w:rPr>
+        <w:t xml:space="preserve"> </w:t>
       </w:r>
       <w:r>
         <w:rPr>
@@ -20894,7 +21605,29 @@
           <w:sz w:val="24"/>
           <w:szCs w:val="24"/>
         </w:rPr>
-        <w:t xml:space="preserve">Если ОП = МО-УД  то </w:t>
+        <w:t>Если ОП = МО-</w:t>
+      </w:r>
+      <w:proofErr w:type="gramStart"/>
+      <w:r>
+        <w:rPr>
+          <w:rFonts w:cstheme="minorHAnsi"/>
+          <w:bCs/>
+          <w:color w:val="FF0000"/>
+          <w:sz w:val="24"/>
+          <w:szCs w:val="24"/>
+        </w:rPr>
+        <w:t>УД  то</w:t>
+      </w:r>
+      <w:proofErr w:type="gramEnd"/>
+      <w:r>
+        <w:rPr>
+          <w:rFonts w:cstheme="minorHAnsi"/>
+          <w:bCs/>
+          <w:color w:val="FF0000"/>
+          <w:sz w:val="24"/>
+          <w:szCs w:val="24"/>
+        </w:rPr>
+        <w:t xml:space="preserve"> </w:t>
       </w:r>
       <w:r>
         <w:rPr>
@@ -20970,8 +21703,19 @@
           <w:sz w:val="24"/>
           <w:szCs w:val="24"/>
         </w:rPr>
-        <w:t>Если ОП=ОК</w:t>
-      </w:r>
+        <w:t>Если ОП=</w:t>
+      </w:r>
+      <w:proofErr w:type="gramStart"/>
+      <w:r>
+        <w:rPr>
+          <w:rFonts w:cstheme="minorHAnsi"/>
+          <w:bCs/>
+          <w:sz w:val="24"/>
+          <w:szCs w:val="24"/>
+        </w:rPr>
+        <w:t>ОК</w:t>
+      </w:r>
+      <w:proofErr w:type="gramEnd"/>
       <w:r>
         <w:rPr>
           <w:rFonts w:cstheme="minorHAnsi"/>
@@ -21107,7 +21851,27 @@
           <w:sz w:val="24"/>
           <w:szCs w:val="24"/>
         </w:rPr>
-        <w:t>МШК-05.20.ОМ-</w:t>
+        <w:t>МШК-05.</w:t>
+      </w:r>
+      <w:proofErr w:type="gramStart"/>
+      <w:r>
+        <w:rPr>
+          <w:rFonts w:cstheme="minorHAnsi"/>
+          <w:bCs/>
+          <w:sz w:val="24"/>
+          <w:szCs w:val="24"/>
+        </w:rPr>
+        <w:t>20.ОМ</w:t>
+      </w:r>
+      <w:proofErr w:type="gramEnd"/>
+      <w:r>
+        <w:rPr>
+          <w:rFonts w:cstheme="minorHAnsi"/>
+          <w:bCs/>
+          <w:sz w:val="24"/>
+          <w:szCs w:val="24"/>
+        </w:rPr>
+        <w:t>-</w:t>
       </w:r>
       <w:r>
         <w:rPr>
@@ -21179,7 +21943,27 @@
           <w:sz w:val="24"/>
           <w:szCs w:val="24"/>
         </w:rPr>
-        <w:t xml:space="preserve">Если ОП = МО </w:t>
+        <w:t xml:space="preserve">Если ОП = </w:t>
+      </w:r>
+      <w:proofErr w:type="gramStart"/>
+      <w:r>
+        <w:rPr>
+          <w:rFonts w:cstheme="minorHAnsi"/>
+          <w:bCs/>
+          <w:sz w:val="24"/>
+          <w:szCs w:val="24"/>
+        </w:rPr>
+        <w:t>МО</w:t>
+      </w:r>
+      <w:proofErr w:type="gramEnd"/>
+      <w:r>
+        <w:rPr>
+          <w:rFonts w:cstheme="minorHAnsi"/>
+          <w:bCs/>
+          <w:sz w:val="24"/>
+          <w:szCs w:val="24"/>
+        </w:rPr>
+        <w:t xml:space="preserve"> </w:t>
       </w:r>
       <w:r>
         <w:rPr>
@@ -21297,7 +22081,17 @@
           <w:sz w:val="24"/>
           <w:szCs w:val="24"/>
         </w:rPr>
-        <w:t>П-06</w:t>
+        <w:t>П-</w:t>
+      </w:r>
+      <w:proofErr w:type="gramStart"/>
+      <w:r>
+        <w:rPr>
+          <w:rFonts w:cstheme="minorHAnsi"/>
+          <w:bCs/>
+          <w:sz w:val="24"/>
+          <w:szCs w:val="24"/>
+        </w:rPr>
+        <w:t>06</w:t>
       </w:r>
       <w:r>
         <w:rPr>
@@ -21317,6 +22111,7 @@
         </w:rPr>
         <w:t xml:space="preserve"> то</w:t>
       </w:r>
+      <w:proofErr w:type="gramEnd"/>
       <w:r>
         <w:rPr>
           <w:rFonts w:cstheme="minorHAnsi"/>
@@ -21383,9 +22178,21 @@
           <w:szCs w:val="24"/>
           <w:lang w:eastAsia="ru-RU"/>
         </w:rPr>
-        <w:t>МШК-06-Н9.20.{</w:t>
+        <w:t>МШК-06-Н9.</w:t>
+      </w:r>
+      <w:proofErr w:type="gramStart"/>
+      <w:r>
+        <w:rPr>
+          <w:rFonts w:eastAsia="Times New Roman" w:cstheme="minorHAnsi"/>
+          <w:bCs/>
+          <w:sz w:val="24"/>
+          <w:szCs w:val="24"/>
+          <w:lang w:eastAsia="ru-RU"/>
+        </w:rPr>
+        <w:t>20.{</w:t>
       </w:r>
       <w:proofErr w:type="spellStart"/>
+      <w:proofErr w:type="gramEnd"/>
       <w:r>
         <w:rPr>
           <w:rFonts w:eastAsia="Times New Roman" w:cstheme="minorHAnsi"/>
@@ -21464,8 +22271,9 @@
           <w:szCs w:val="24"/>
           <w:lang w:eastAsia="ru-RU"/>
         </w:rPr>
-        <w:t>МШК-06-Н9.20</w:t>
-      </w:r>
+        <w:t>МШК-06-Н9.</w:t>
+      </w:r>
+      <w:proofErr w:type="gramStart"/>
       <w:r>
         <w:rPr>
           <w:rFonts w:eastAsia="Times New Roman" w:cstheme="minorHAnsi"/>
@@ -21474,9 +22282,20 @@
           <w:szCs w:val="24"/>
           <w:lang w:eastAsia="ru-RU"/>
         </w:rPr>
+        <w:t>20</w:t>
+      </w:r>
+      <w:r>
+        <w:rPr>
+          <w:rFonts w:eastAsia="Times New Roman" w:cstheme="minorHAnsi"/>
+          <w:bCs/>
+          <w:sz w:val="24"/>
+          <w:szCs w:val="24"/>
+          <w:lang w:eastAsia="ru-RU"/>
+        </w:rPr>
         <w:t>.{</w:t>
       </w:r>
       <w:proofErr w:type="spellStart"/>
+      <w:proofErr w:type="gramEnd"/>
       <w:r>
         <w:rPr>
           <w:rFonts w:eastAsia="Times New Roman" w:cstheme="minorHAnsi"/>
@@ -21547,6 +22366,7 @@
         </w:rPr>
         <w:t>Если (</w:t>
       </w:r>
+      <w:proofErr w:type="gramStart"/>
       <w:r>
         <w:rPr>
           <w:rFonts w:cstheme="minorHAnsi"/>
@@ -21572,7 +22392,17 @@
           <w:sz w:val="24"/>
           <w:szCs w:val="24"/>
         </w:rPr>
-        <w:t>!=</w:t>
+        <w:t>!</w:t>
+      </w:r>
+      <w:proofErr w:type="gramEnd"/>
+      <w:r>
+        <w:rPr>
+          <w:rFonts w:cstheme="minorHAnsi"/>
+          <w:bCs/>
+          <w:sz w:val="24"/>
+          <w:szCs w:val="24"/>
+        </w:rPr>
+        <w:t>=</w:t>
       </w:r>
       <w:r>
         <w:rPr>
@@ -21845,17 +22675,27 @@
           <w:sz w:val="24"/>
           <w:szCs w:val="24"/>
         </w:rPr>
-        <w:t xml:space="preserve"> скрыть</w:t>
-      </w:r>
-      <w:r>
-        <w:rPr>
-          <w:rFonts w:cstheme="minorHAnsi"/>
-          <w:bCs/>
-          <w:sz w:val="24"/>
-          <w:szCs w:val="24"/>
-        </w:rPr>
         <w:t xml:space="preserve"> </w:t>
       </w:r>
+      <w:proofErr w:type="gramStart"/>
+      <w:r>
+        <w:rPr>
+          <w:rFonts w:cstheme="minorHAnsi"/>
+          <w:bCs/>
+          <w:sz w:val="24"/>
+          <w:szCs w:val="24"/>
+        </w:rPr>
+        <w:t>скрыть</w:t>
+      </w:r>
+      <w:r>
+        <w:rPr>
+          <w:rFonts w:cstheme="minorHAnsi"/>
+          <w:bCs/>
+          <w:sz w:val="24"/>
+          <w:szCs w:val="24"/>
+        </w:rPr>
+        <w:t xml:space="preserve"> </w:t>
+      </w:r>
       <w:r>
         <w:rPr>
           <w:rFonts w:cstheme="minorHAnsi"/>
@@ -21866,6 +22706,7 @@
         </w:rPr>
         <w:t>???</w:t>
       </w:r>
+      <w:proofErr w:type="gramEnd"/>
     </w:p>
     <w:p>
       <w:pPr>
@@ -22110,6 +22951,7 @@
         </w:rPr>
         <w:t xml:space="preserve"> </w:t>
       </w:r>
+      <w:proofErr w:type="gramStart"/>
       <w:r>
         <w:rPr>
           <w:rFonts w:cstheme="minorHAnsi"/>
@@ -22135,7 +22977,17 @@
           <w:sz w:val="24"/>
           <w:szCs w:val="24"/>
         </w:rPr>
-        <w:t xml:space="preserve">Ш </w:t>
+        <w:t>Ш</w:t>
+      </w:r>
+      <w:proofErr w:type="gramEnd"/>
+      <w:r>
+        <w:rPr>
+          <w:rFonts w:cstheme="minorHAnsi"/>
+          <w:bCs/>
+          <w:sz w:val="24"/>
+          <w:szCs w:val="24"/>
+        </w:rPr>
+        <w:t xml:space="preserve"> </w:t>
       </w:r>
       <w:r>
         <w:rPr>
@@ -22233,7 +23085,27 @@
           <w:sz w:val="24"/>
           <w:szCs w:val="24"/>
         </w:rPr>
-        <w:t>Если ОС = ОС и  959  &lt; Ш &lt;  1259</w:t>
+        <w:t xml:space="preserve">Если ОС = ОС </w:t>
+      </w:r>
+      <w:proofErr w:type="gramStart"/>
+      <w:r>
+        <w:rPr>
+          <w:rFonts w:cstheme="minorHAnsi"/>
+          <w:bCs/>
+          <w:sz w:val="24"/>
+          <w:szCs w:val="24"/>
+        </w:rPr>
+        <w:t>и  959</w:t>
+      </w:r>
+      <w:proofErr w:type="gramEnd"/>
+      <w:r>
+        <w:rPr>
+          <w:rFonts w:cstheme="minorHAnsi"/>
+          <w:bCs/>
+          <w:sz w:val="24"/>
+          <w:szCs w:val="24"/>
+        </w:rPr>
+        <w:t xml:space="preserve">  &lt; Ш &lt;  1259</w:t>
       </w:r>
       <w:r>
         <w:rPr>
@@ -22333,14 +23205,25 @@
         </w:rPr>
         <w:t xml:space="preserve"> </w:t>
       </w:r>
-      <w:r>
-        <w:rPr>
-          <w:rFonts w:cstheme="minorHAnsi"/>
-          <w:bCs/>
-          <w:sz w:val="24"/>
-          <w:szCs w:val="24"/>
-        </w:rPr>
-        <w:t>=&lt; Ш =&lt; 2100</w:t>
+      <w:proofErr w:type="gramStart"/>
+      <w:r>
+        <w:rPr>
+          <w:rFonts w:cstheme="minorHAnsi"/>
+          <w:bCs/>
+          <w:sz w:val="24"/>
+          <w:szCs w:val="24"/>
+        </w:rPr>
+        <w:t>=&lt; Ш</w:t>
+      </w:r>
+      <w:proofErr w:type="gramEnd"/>
+      <w:r>
+        <w:rPr>
+          <w:rFonts w:cstheme="minorHAnsi"/>
+          <w:bCs/>
+          <w:sz w:val="24"/>
+          <w:szCs w:val="24"/>
+        </w:rPr>
+        <w:t xml:space="preserve"> =&lt; 2100</w:t>
       </w:r>
       <w:r>
         <w:rPr>
@@ -22411,7 +23294,27 @@
           <w:sz w:val="24"/>
           <w:szCs w:val="24"/>
         </w:rPr>
-        <w:t xml:space="preserve">Если ОС=НЕТ то </w:t>
+        <w:t>Если ОС=</w:t>
+      </w:r>
+      <w:proofErr w:type="gramStart"/>
+      <w:r>
+        <w:rPr>
+          <w:rFonts w:cstheme="minorHAnsi"/>
+          <w:bCs/>
+          <w:sz w:val="24"/>
+          <w:szCs w:val="24"/>
+        </w:rPr>
+        <w:t>НЕТ</w:t>
+      </w:r>
+      <w:proofErr w:type="gramEnd"/>
+      <w:r>
+        <w:rPr>
+          <w:rFonts w:cstheme="minorHAnsi"/>
+          <w:bCs/>
+          <w:sz w:val="24"/>
+          <w:szCs w:val="24"/>
+        </w:rPr>
+        <w:t xml:space="preserve"> то </w:t>
       </w:r>
       <w:r>
         <w:rPr>
@@ -22522,6 +23425,7 @@
           <w:szCs w:val="24"/>
         </w:rPr>
       </w:pPr>
+      <w:proofErr w:type="gramStart"/>
       <w:r>
         <w:rPr>
           <w:rFonts w:cstheme="minorHAnsi"/>
@@ -22538,7 +23442,17 @@
           <w:sz w:val="24"/>
           <w:szCs w:val="24"/>
         </w:rPr>
-        <w:t>ОС = ОС</w:t>
+        <w:t>ОС</w:t>
+      </w:r>
+      <w:proofErr w:type="gramEnd"/>
+      <w:r>
+        <w:rPr>
+          <w:rFonts w:cstheme="minorHAnsi"/>
+          <w:bCs/>
+          <w:sz w:val="24"/>
+          <w:szCs w:val="24"/>
+        </w:rPr>
+        <w:t xml:space="preserve"> = ОС</w:t>
       </w:r>
       <w:r>
         <w:rPr>
@@ -22618,7 +23532,17 @@
           <w:sz w:val="24"/>
           <w:szCs w:val="24"/>
         </w:rPr>
-        <w:t xml:space="preserve">Если ОС=НЕТ то </w:t>
+        <w:t xml:space="preserve">Если ОС=НЕТ </w:t>
+      </w:r>
+      <w:proofErr w:type="gramStart"/>
+      <w:r>
+        <w:rPr>
+          <w:rFonts w:cstheme="minorHAnsi"/>
+          <w:bCs/>
+          <w:sz w:val="24"/>
+          <w:szCs w:val="24"/>
+        </w:rPr>
+        <w:t xml:space="preserve">то </w:t>
       </w:r>
       <w:r>
         <w:rPr>
@@ -22637,7 +23561,18 @@
           <w:szCs w:val="24"/>
           <w:u w:val="single"/>
         </w:rPr>
-        <w:t>Метизы синхронизатора</w:t>
+        <w:t>Метизы</w:t>
+      </w:r>
+      <w:proofErr w:type="gramEnd"/>
+      <w:r>
+        <w:rPr>
+          <w:rFonts w:cstheme="minorHAnsi"/>
+          <w:bCs/>
+          <w:sz w:val="24"/>
+          <w:szCs w:val="24"/>
+          <w:u w:val="single"/>
+        </w:rPr>
+        <w:t xml:space="preserve"> синхронизатора</w:t>
       </w:r>
       <w:r>
         <w:rPr>
@@ -22749,6 +23684,7 @@
           <w:szCs w:val="24"/>
         </w:rPr>
       </w:pPr>
+      <w:proofErr w:type="gramStart"/>
       <w:r>
         <w:rPr>
           <w:rFonts w:cstheme="minorHAnsi"/>
@@ -22768,6 +23704,7 @@
         </w:rPr>
         <w:t>Фикс</w:t>
       </w:r>
+      <w:proofErr w:type="gramEnd"/>
       <w:r>
         <w:rPr>
           <w:rFonts w:cstheme="minorHAnsi"/>
@@ -22849,6 +23786,7 @@
           <w:szCs w:val="24"/>
         </w:rPr>
       </w:pPr>
+      <w:proofErr w:type="gramStart"/>
       <w:r>
         <w:rPr>
           <w:rFonts w:cstheme="minorHAnsi"/>
@@ -22877,6 +23815,7 @@
         </w:rPr>
         <w:t>Фикс</w:t>
       </w:r>
+      <w:proofErr w:type="gramEnd"/>
       <w:r>
         <w:rPr>
           <w:rFonts w:cstheme="minorHAnsi"/>
@@ -23091,7 +24030,27 @@
           <w:sz w:val="24"/>
           <w:szCs w:val="24"/>
         </w:rPr>
-        <w:t xml:space="preserve">Если ЭД = ЭД1 то </w:t>
+        <w:t xml:space="preserve">Если ЭД = </w:t>
+      </w:r>
+      <w:proofErr w:type="gramStart"/>
+      <w:r>
+        <w:rPr>
+          <w:rFonts w:cstheme="minorHAnsi"/>
+          <w:bCs/>
+          <w:sz w:val="24"/>
+          <w:szCs w:val="24"/>
+        </w:rPr>
+        <w:t>ЭД1</w:t>
+      </w:r>
+      <w:proofErr w:type="gramEnd"/>
+      <w:r>
+        <w:rPr>
+          <w:rFonts w:cstheme="minorHAnsi"/>
+          <w:bCs/>
+          <w:sz w:val="24"/>
+          <w:szCs w:val="24"/>
+        </w:rPr>
+        <w:t xml:space="preserve"> то </w:t>
       </w:r>
       <w:r>
         <w:rPr>
@@ -23194,7 +24153,18 @@
           <w:szCs w:val="24"/>
           <w:u w:val="single"/>
         </w:rPr>
-        <w:t>Электродвигатель=</w:t>
+        <w:t>Электродвигатель</w:t>
+      </w:r>
+      <w:proofErr w:type="gramStart"/>
+      <w:r>
+        <w:rPr>
+          <w:rFonts w:cstheme="minorHAnsi"/>
+          <w:bCs/>
+          <w:sz w:val="24"/>
+          <w:szCs w:val="24"/>
+          <w:u w:val="single"/>
+        </w:rPr>
+        <w:t>=</w:t>
       </w:r>
       <w:r>
         <w:rPr>
@@ -23205,6 +24175,7 @@
         </w:rPr>
         <w:t>«</w:t>
       </w:r>
+      <w:proofErr w:type="gramEnd"/>
       <w:r>
         <w:rPr>
           <w:rFonts w:cstheme="minorHAnsi"/>
@@ -23246,7 +24217,27 @@
           <w:sz w:val="24"/>
           <w:szCs w:val="24"/>
         </w:rPr>
-        <w:t xml:space="preserve">Если ЭД = НЕТ то </w:t>
+        <w:t xml:space="preserve">Если ЭД = </w:t>
+      </w:r>
+      <w:proofErr w:type="gramStart"/>
+      <w:r>
+        <w:rPr>
+          <w:rFonts w:cstheme="minorHAnsi"/>
+          <w:bCs/>
+          <w:sz w:val="24"/>
+          <w:szCs w:val="24"/>
+        </w:rPr>
+        <w:t>НЕТ</w:t>
+      </w:r>
+      <w:proofErr w:type="gramEnd"/>
+      <w:r>
+        <w:rPr>
+          <w:rFonts w:cstheme="minorHAnsi"/>
+          <w:bCs/>
+          <w:sz w:val="24"/>
+          <w:szCs w:val="24"/>
+        </w:rPr>
+        <w:t xml:space="preserve"> то </w:t>
       </w:r>
       <w:r>
         <w:rPr>
@@ -23372,7 +24363,27 @@
           <w:sz w:val="24"/>
           <w:szCs w:val="24"/>
         </w:rPr>
-        <w:t xml:space="preserve">Если ЭД = ЭД1 или ЭД = ЭД2 то </w:t>
+        <w:t xml:space="preserve">Если ЭД = ЭД1 или ЭД = </w:t>
+      </w:r>
+      <w:proofErr w:type="gramStart"/>
+      <w:r>
+        <w:rPr>
+          <w:rFonts w:cstheme="minorHAnsi"/>
+          <w:bCs/>
+          <w:sz w:val="24"/>
+          <w:szCs w:val="24"/>
+        </w:rPr>
+        <w:t>ЭД2</w:t>
+      </w:r>
+      <w:proofErr w:type="gramEnd"/>
+      <w:r>
+        <w:rPr>
+          <w:rFonts w:cstheme="minorHAnsi"/>
+          <w:bCs/>
+          <w:sz w:val="24"/>
+          <w:szCs w:val="24"/>
+        </w:rPr>
+        <w:t xml:space="preserve"> то </w:t>
       </w:r>
       <w:r>
         <w:rPr>
@@ -23492,7 +24503,27 @@
           <w:sz w:val="24"/>
           <w:szCs w:val="24"/>
         </w:rPr>
-        <w:t xml:space="preserve">Если ЭД = НЕТ то </w:t>
+        <w:t xml:space="preserve">Если ЭД = </w:t>
+      </w:r>
+      <w:proofErr w:type="gramStart"/>
+      <w:r>
+        <w:rPr>
+          <w:rFonts w:cstheme="minorHAnsi"/>
+          <w:bCs/>
+          <w:sz w:val="24"/>
+          <w:szCs w:val="24"/>
+        </w:rPr>
+        <w:t>НЕТ</w:t>
+      </w:r>
+      <w:proofErr w:type="gramEnd"/>
+      <w:r>
+        <w:rPr>
+          <w:rFonts w:cstheme="minorHAnsi"/>
+          <w:bCs/>
+          <w:sz w:val="24"/>
+          <w:szCs w:val="24"/>
+        </w:rPr>
+        <w:t xml:space="preserve"> то </w:t>
       </w:r>
       <w:r>
         <w:rPr>
@@ -23657,7 +24688,27 @@
           <w:sz w:val="24"/>
           <w:szCs w:val="24"/>
         </w:rPr>
-        <w:t xml:space="preserve"> 2  76404 (1шт.)»</w:t>
+        <w:t xml:space="preserve"> </w:t>
+      </w:r>
+      <w:proofErr w:type="gramStart"/>
+      <w:r>
+        <w:rPr>
+          <w:rFonts w:cstheme="minorHAnsi"/>
+          <w:bCs/>
+          <w:sz w:val="24"/>
+          <w:szCs w:val="24"/>
+        </w:rPr>
+        <w:t>2  76404</w:t>
+      </w:r>
+      <w:proofErr w:type="gramEnd"/>
+      <w:r>
+        <w:rPr>
+          <w:rFonts w:cstheme="minorHAnsi"/>
+          <w:bCs/>
+          <w:sz w:val="24"/>
+          <w:szCs w:val="24"/>
+        </w:rPr>
+        <w:t xml:space="preserve"> (1шт.)»</w:t>
       </w:r>
     </w:p>
     <w:p>
@@ -23682,7 +24733,27 @@
           <w:sz w:val="24"/>
           <w:szCs w:val="24"/>
         </w:rPr>
-        <w:t xml:space="preserve">Если ЭД = НЕТ то </w:t>
+        <w:t xml:space="preserve">Если ЭД = </w:t>
+      </w:r>
+      <w:proofErr w:type="gramStart"/>
+      <w:r>
+        <w:rPr>
+          <w:rFonts w:cstheme="minorHAnsi"/>
+          <w:bCs/>
+          <w:sz w:val="24"/>
+          <w:szCs w:val="24"/>
+        </w:rPr>
+        <w:t>НЕТ</w:t>
+      </w:r>
+      <w:proofErr w:type="gramEnd"/>
+      <w:r>
+        <w:rPr>
+          <w:rFonts w:cstheme="minorHAnsi"/>
+          <w:bCs/>
+          <w:sz w:val="24"/>
+          <w:szCs w:val="24"/>
+        </w:rPr>
+        <w:t xml:space="preserve"> то </w:t>
       </w:r>
       <w:r>
         <w:rPr>
@@ -23832,7 +24903,27 @@
           <w:sz w:val="24"/>
           <w:szCs w:val="24"/>
         </w:rPr>
-        <w:t xml:space="preserve">Если ЭД = ЭД1 то </w:t>
+        <w:t xml:space="preserve">Если ЭД = </w:t>
+      </w:r>
+      <w:proofErr w:type="gramStart"/>
+      <w:r>
+        <w:rPr>
+          <w:rFonts w:cstheme="minorHAnsi"/>
+          <w:bCs/>
+          <w:sz w:val="24"/>
+          <w:szCs w:val="24"/>
+        </w:rPr>
+        <w:t>ЭД1</w:t>
+      </w:r>
+      <w:proofErr w:type="gramEnd"/>
+      <w:r>
+        <w:rPr>
+          <w:rFonts w:cstheme="minorHAnsi"/>
+          <w:bCs/>
+          <w:sz w:val="24"/>
+          <w:szCs w:val="24"/>
+        </w:rPr>
+        <w:t xml:space="preserve"> то </w:t>
       </w:r>
       <w:proofErr w:type="spellStart"/>
       <w:r>
@@ -23878,7 +24969,27 @@
           <w:sz w:val="24"/>
           <w:szCs w:val="24"/>
         </w:rPr>
-        <w:t xml:space="preserve">Если ЭД = ЭД2 то </w:t>
+        <w:t xml:space="preserve">Если ЭД = </w:t>
+      </w:r>
+      <w:proofErr w:type="gramStart"/>
+      <w:r>
+        <w:rPr>
+          <w:rFonts w:cstheme="minorHAnsi"/>
+          <w:bCs/>
+          <w:sz w:val="24"/>
+          <w:szCs w:val="24"/>
+        </w:rPr>
+        <w:t>ЭД2</w:t>
+      </w:r>
+      <w:proofErr w:type="gramEnd"/>
+      <w:r>
+        <w:rPr>
+          <w:rFonts w:cstheme="minorHAnsi"/>
+          <w:bCs/>
+          <w:sz w:val="24"/>
+          <w:szCs w:val="24"/>
+        </w:rPr>
+        <w:t xml:space="preserve"> то </w:t>
       </w:r>
       <w:proofErr w:type="spellStart"/>
       <w:r>
@@ -23924,7 +25035,27 @@
           <w:sz w:val="24"/>
           <w:szCs w:val="24"/>
         </w:rPr>
-        <w:t xml:space="preserve">Если ЭД = НЕТ то </w:t>
+        <w:t xml:space="preserve">Если ЭД = </w:t>
+      </w:r>
+      <w:proofErr w:type="gramStart"/>
+      <w:r>
+        <w:rPr>
+          <w:rFonts w:cstheme="minorHAnsi"/>
+          <w:bCs/>
+          <w:sz w:val="24"/>
+          <w:szCs w:val="24"/>
+        </w:rPr>
+        <w:t>НЕТ</w:t>
+      </w:r>
+      <w:proofErr w:type="gramEnd"/>
+      <w:r>
+        <w:rPr>
+          <w:rFonts w:cstheme="minorHAnsi"/>
+          <w:bCs/>
+          <w:sz w:val="24"/>
+          <w:szCs w:val="24"/>
+        </w:rPr>
+        <w:t xml:space="preserve"> то </w:t>
       </w:r>
       <w:proofErr w:type="spellStart"/>
       <w:r>

</xml_diff>